<commit_message>
added equibliss custom scheduler
</commit_message>
<xml_diff>
--- a/reports/Lab 3.docx
+++ b/reports/Lab 3.docx
@@ -15,31 +15,7 @@
         <w:pStyle w:val="Subtitle"/>
       </w:pPr>
       <w:r>
-        <w:t xml:space="preserve">18740: </w:t>
-      </w:r>
-      <w:proofErr w:type="spellStart"/>
-      <w:r>
-        <w:t>Shravani</w:t>
-      </w:r>
-      <w:proofErr w:type="spellEnd"/>
-      <w:r>
-        <w:t xml:space="preserve"> </w:t>
-      </w:r>
-      <w:proofErr w:type="spellStart"/>
-      <w:r>
-        <w:t>Dhote</w:t>
-      </w:r>
-      <w:proofErr w:type="spellEnd"/>
-      <w:r>
-        <w:t xml:space="preserve">, </w:t>
-      </w:r>
-      <w:proofErr w:type="spellStart"/>
-      <w:r>
-        <w:t>Simrit</w:t>
-      </w:r>
-      <w:proofErr w:type="spellEnd"/>
-      <w:r>
-        <w:t xml:space="preserve"> Kaur, Vins Sharma</w:t>
+        <w:t>18740: Shravani Dhote, Simrit Kaur, Vins Sharma</w:t>
       </w:r>
     </w:p>
     <w:p>
@@ -408,15 +384,7 @@
         <w:t xml:space="preserve"> modifying the cache’s overall functionality, </w:t>
       </w:r>
       <w:r>
-        <w:t xml:space="preserve">associativity, block sizing, set sizing, </w:t>
-      </w:r>
-      <w:proofErr w:type="spellStart"/>
-      <w:r>
-        <w:t>etc</w:t>
-      </w:r>
-      <w:proofErr w:type="spellEnd"/>
-      <w:r>
-        <w:t xml:space="preserve">, and still reuse the base code, we cut down the number of ways to </w:t>
+        <w:t xml:space="preserve">associativity, block sizing, set sizing, etc, and still reuse the base code, we cut down the number of ways to </w:t>
       </w:r>
       <m:oMath>
         <m:r>
@@ -474,15 +442,7 @@
         <w:t xml:space="preserve"> ways was specified to a particular core</w:t>
       </w:r>
       <w:r>
-        <w:t xml:space="preserve">, without changing the number of sets, block </w:t>
-      </w:r>
-      <w:proofErr w:type="spellStart"/>
-      <w:r>
-        <w:t>sizings</w:t>
-      </w:r>
-      <w:proofErr w:type="spellEnd"/>
-      <w:r>
-        <w:t>, or any significant functionality.</w:t>
+        <w:t>, without changing the number of sets, block sizings, or any significant functionality.</w:t>
       </w:r>
     </w:p>
     <w:p>
@@ -602,6 +562,14 @@
       </w:r>
     </w:p>
     <w:p>
+      <w:r>
+        <w:t xml:space="preserve">The following are a series of graphs of </w:t>
+      </w:r>
+      <w:r>
+        <w:t>all of our scheduling mechanisms, overlaid upon each other to compare performance.</w:t>
+      </w:r>
+    </w:p>
+    <w:p>
       <w:pPr>
         <w:pStyle w:val="Heading2"/>
       </w:pPr>
@@ -635,6 +603,30 @@
       </w:r>
       <w:r>
         <w:t>allows it access correspondingly. Any ties are still broken with first-come first-serve.</w:t>
+      </w:r>
+    </w:p>
+    <w:p>
+      <w:r>
+        <w:t xml:space="preserve">This resulted in a decent amount of performance, </w:t>
+      </w:r>
+      <w:r>
+        <w:t>but it’s not as fair as way partitioning.</w:t>
+      </w:r>
+    </w:p>
+    <w:p>
+      <w:pPr>
+        <w:pStyle w:val="Heading2"/>
+      </w:pPr>
+      <w:r>
+        <w:t>Equitable BLISS scheduler</w:t>
+      </w:r>
+    </w:p>
+    <w:p>
+      <w:r>
+        <w:t>Our next idea was to leverage</w:t>
+      </w:r>
+      <w:r>
+        <w:t xml:space="preserve"> BLISS’s performance gains but still add another key of further incentivizing low usage to particular cores. As such, we implemented BLISS alongside our equity scheduler, with our equity scheduler being the tiebreaker for any BLISS operations and having FR-FCFS as our final tiebreaker. </w:t>
       </w:r>
     </w:p>
     <w:sectPr>

</xml_diff>

<commit_message>
Added way partitioning on custom
</commit_message>
<xml_diff>
--- a/reports/Lab 3.docx
+++ b/reports/Lab 3.docx
@@ -15,7 +15,31 @@
         <w:pStyle w:val="Subtitle"/>
       </w:pPr>
       <w:r>
-        <w:t>18740: Shravani Dhote, Simrit Kaur, Vins Sharma</w:t>
+        <w:t xml:space="preserve">18740: </w:t>
+      </w:r>
+      <w:proofErr w:type="spellStart"/>
+      <w:r>
+        <w:t>Shravani</w:t>
+      </w:r>
+      <w:proofErr w:type="spellEnd"/>
+      <w:r>
+        <w:t xml:space="preserve"> </w:t>
+      </w:r>
+      <w:proofErr w:type="spellStart"/>
+      <w:r>
+        <w:t>Dhote</w:t>
+      </w:r>
+      <w:proofErr w:type="spellEnd"/>
+      <w:r>
+        <w:t xml:space="preserve">, </w:t>
+      </w:r>
+      <w:proofErr w:type="spellStart"/>
+      <w:r>
+        <w:t>Simrit</w:t>
+      </w:r>
+      <w:proofErr w:type="spellEnd"/>
+      <w:r>
+        <w:t xml:space="preserve"> Kaur, Vins Sharma</w:t>
       </w:r>
     </w:p>
     <w:p>
@@ -355,7 +379,15 @@
         </m:r>
       </m:oMath>
       <w:r>
-        <w:t xml:space="preserve"> objects in </w:t>
+        <w:t xml:space="preserve"> obj</w:t>
+      </w:r>
+      <w:proofErr w:type="spellStart"/>
+      <w:r>
+        <w:t>ects</w:t>
+      </w:r>
+      <w:proofErr w:type="spellEnd"/>
+      <w:r>
+        <w:t xml:space="preserve"> in </w:t>
       </w:r>
       <m:oMath>
         <m:r>
@@ -384,7 +416,15 @@
         <w:t xml:space="preserve"> modifying the cache’s overall functionality, </w:t>
       </w:r>
       <w:r>
-        <w:t xml:space="preserve">associativity, block sizing, set sizing, etc, and still reuse the base code, we cut down the number of ways to </w:t>
+        <w:t xml:space="preserve">associativity, block sizing, set sizing, </w:t>
+      </w:r>
+      <w:proofErr w:type="spellStart"/>
+      <w:r>
+        <w:t>etc</w:t>
+      </w:r>
+      <w:proofErr w:type="spellEnd"/>
+      <w:r>
+        <w:t xml:space="preserve">, and still reuse the base code, we cut down the number of ways to </w:t>
       </w:r>
       <m:oMath>
         <m:r>
@@ -442,7 +482,15 @@
         <w:t xml:space="preserve"> ways was specified to a particular core</w:t>
       </w:r>
       <w:r>
-        <w:t>, without changing the number of sets, block sizings, or any significant functionality.</w:t>
+        <w:t xml:space="preserve">, without changing the number of sets, block </w:t>
+      </w:r>
+      <w:proofErr w:type="spellStart"/>
+      <w:r>
+        <w:t>sizings</w:t>
+      </w:r>
+      <w:proofErr w:type="spellEnd"/>
+      <w:r>
+        <w:t>, or any significant functionality.</w:t>
       </w:r>
     </w:p>
     <w:p>
@@ -524,7 +572,15 @@
         </m:r>
       </m:oMath>
       <w:r>
-        <w:t xml:space="preserve"> cores were capable of sending requests much faster, increasing their chances of being blacklisted, etc. As such, the “blacklisting” part of BLISS would stop being relevant after three cores lock up – After the next </w:t>
+        <w:t xml:space="preserve"> cores were capable of sending requests much faster, increasing their chances of being blacklisted, etc. As such, the “blacklisting” part of BLISS would stop being relevant after three cores l</w:t>
+      </w:r>
+      <w:proofErr w:type="spellStart"/>
+      <w:r>
+        <w:t>ock</w:t>
+      </w:r>
+      <w:proofErr w:type="spellEnd"/>
+      <w:r>
+        <w:t xml:space="preserve"> up – After the next </w:t>
       </w:r>
       <m:oMath>
         <m:r>
@@ -550,7 +606,15 @@
         </m:r>
       </m:oMath>
       <w:r>
-        <w:t xml:space="preserve"> cycle quanta (and the blacklisting would have no significant effect on performance).</w:t>
+        <w:t xml:space="preserve"> cycle quanta (and the blacklisting would have no significant effect on pe</w:t>
+      </w:r>
+      <w:proofErr w:type="spellStart"/>
+      <w:r>
+        <w:t>rformance</w:t>
+      </w:r>
+      <w:proofErr w:type="spellEnd"/>
+      <w:r>
+        <w:t>).</w:t>
       </w:r>
     </w:p>
     <w:p>
@@ -627,6 +691,11 @@
       </w:r>
       <w:r>
         <w:t xml:space="preserve"> BLISS’s performance gains but still add another key of further incentivizing low usage to particular cores. As such, we implemented BLISS alongside our equity scheduler, with our equity scheduler being the tiebreaker for any BLISS operations and having FR-FCFS as our final tiebreaker. </w:t>
+      </w:r>
+    </w:p>
+    <w:p>
+      <w:r>
+        <w:t xml:space="preserve">The results of this showed improvements on our prior Equity scheduler overall, </w:t>
       </w:r>
     </w:p>
     <w:sectPr>

</xml_diff>

<commit_message>
added uneven ways scheduler for custom
</commit_message>
<xml_diff>
--- a/reports/Lab 3.docx
+++ b/reports/Lab 3.docx
@@ -15,31 +15,7 @@
         <w:pStyle w:val="Subtitle"/>
       </w:pPr>
       <w:r>
-        <w:t xml:space="preserve">18740: </w:t>
-      </w:r>
-      <w:proofErr w:type="spellStart"/>
-      <w:r>
-        <w:t>Shravani</w:t>
-      </w:r>
-      <w:proofErr w:type="spellEnd"/>
-      <w:r>
-        <w:t xml:space="preserve"> </w:t>
-      </w:r>
-      <w:proofErr w:type="spellStart"/>
-      <w:r>
-        <w:t>Dhote</w:t>
-      </w:r>
-      <w:proofErr w:type="spellEnd"/>
-      <w:r>
-        <w:t xml:space="preserve">, </w:t>
-      </w:r>
-      <w:proofErr w:type="spellStart"/>
-      <w:r>
-        <w:t>Simrit</w:t>
-      </w:r>
-      <w:proofErr w:type="spellEnd"/>
-      <w:r>
-        <w:t xml:space="preserve"> Kaur, Vins Sharma</w:t>
+        <w:t>18740: Shravani Dhote, Simrit Kaur, Vins Sharma</w:t>
       </w:r>
     </w:p>
     <w:p>
@@ -379,15 +355,7 @@
         </m:r>
       </m:oMath>
       <w:r>
-        <w:t xml:space="preserve"> obj</w:t>
-      </w:r>
-      <w:proofErr w:type="spellStart"/>
-      <w:r>
-        <w:t>ects</w:t>
-      </w:r>
-      <w:proofErr w:type="spellEnd"/>
-      <w:r>
-        <w:t xml:space="preserve"> in </w:t>
+        <w:t xml:space="preserve"> objects in </w:t>
       </w:r>
       <m:oMath>
         <m:r>
@@ -416,15 +384,7 @@
         <w:t xml:space="preserve"> modifying the cache’s overall functionality, </w:t>
       </w:r>
       <w:r>
-        <w:t xml:space="preserve">associativity, block sizing, set sizing, </w:t>
-      </w:r>
-      <w:proofErr w:type="spellStart"/>
-      <w:r>
-        <w:t>etc</w:t>
-      </w:r>
-      <w:proofErr w:type="spellEnd"/>
-      <w:r>
-        <w:t xml:space="preserve">, and still reuse the base code, we cut down the number of ways to </w:t>
+        <w:t xml:space="preserve">associativity, block sizing, set sizing, etc, and still reuse the base code, we cut down the number of ways to </w:t>
       </w:r>
       <m:oMath>
         <m:r>
@@ -482,15 +442,7 @@
         <w:t xml:space="preserve"> ways was specified to a particular core</w:t>
       </w:r>
       <w:r>
-        <w:t xml:space="preserve">, without changing the number of sets, block </w:t>
-      </w:r>
-      <w:proofErr w:type="spellStart"/>
-      <w:r>
-        <w:t>sizings</w:t>
-      </w:r>
-      <w:proofErr w:type="spellEnd"/>
-      <w:r>
-        <w:t>, or any significant functionality.</w:t>
+        <w:t>, without changing the number of sets, block sizings, or any significant functionality.</w:t>
       </w:r>
     </w:p>
     <w:p>
@@ -572,15 +524,7 @@
         </m:r>
       </m:oMath>
       <w:r>
-        <w:t xml:space="preserve"> cores were capable of sending requests much faster, increasing their chances of being blacklisted, etc. As such, the “blacklisting” part of BLISS would stop being relevant after three cores l</w:t>
-      </w:r>
-      <w:proofErr w:type="spellStart"/>
-      <w:r>
-        <w:t>ock</w:t>
-      </w:r>
-      <w:proofErr w:type="spellEnd"/>
-      <w:r>
-        <w:t xml:space="preserve"> up – After the next </w:t>
+        <w:t xml:space="preserve"> cores were capable of sending requests much faster, increasing their chances of being blacklisted, etc. As such, the “blacklisting” part of BLISS would stop being relevant after three cores lock up – After the next </w:t>
       </w:r>
       <m:oMath>
         <m:r>
@@ -606,15 +550,7 @@
         </m:r>
       </m:oMath>
       <w:r>
-        <w:t xml:space="preserve"> cycle quanta (and the blacklisting would have no significant effect on pe</w:t>
-      </w:r>
-      <w:proofErr w:type="spellStart"/>
-      <w:r>
-        <w:t>rformance</w:t>
-      </w:r>
-      <w:proofErr w:type="spellEnd"/>
-      <w:r>
-        <w:t>).</w:t>
+        <w:t xml:space="preserve"> cycle quanta (and the blacklisting would have no significant effect on performance).</w:t>
       </w:r>
     </w:p>
     <w:p>
@@ -682,7 +618,13 @@
         <w:pStyle w:val="Heading2"/>
       </w:pPr>
       <w:r>
-        <w:t>Equitable BLISS scheduler</w:t>
+        <w:t>Equi</w:t>
+      </w:r>
+      <w:r>
+        <w:t>B</w:t>
+      </w:r>
+      <w:r>
+        <w:t>LISS scheduler</w:t>
       </w:r>
     </w:p>
     <w:p>
@@ -697,7 +639,128 @@
       <w:r>
         <w:t xml:space="preserve">The results of this showed improvements on our prior Equity scheduler overall, </w:t>
       </w:r>
-    </w:p>
+      <w:r>
+        <w:t>but less performance gain than BLISS alone and less fairness than way partitioning alone.</w:t>
+      </w:r>
+    </w:p>
+    <w:p>
+      <w:pPr>
+        <w:pStyle w:val="Heading2"/>
+      </w:pPr>
+      <w:r>
+        <w:t>EquiBLISSPart Scheduler</w:t>
+      </w:r>
+    </w:p>
+    <w:p>
+      <w:r>
+        <w:t xml:space="preserve">We wanted to leverage some of the extreme fairness of way partitioning with the </w:t>
+      </w:r>
+      <w:r>
+        <w:t xml:space="preserve">significant performance increases of BLISS and Equity. As such, we combined the implementation structures together, partitioning our cache into equal sets of </w:t>
+      </w:r>
+      <m:oMath>
+        <m:r>
+          <w:rPr>
+            <w:rFonts w:ascii="Cambria Math" w:hAnsi="Cambria Math"/>
+          </w:rPr>
+          <m:t>2</m:t>
+        </m:r>
+      </m:oMath>
+      <w:r>
+        <w:t xml:space="preserve"> ways per program.</w:t>
+      </w:r>
+    </w:p>
+    <w:p>
+      <w:r>
+        <w:t>Our results showed that this implementation was significantly</w:t>
+      </w:r>
+      <w:r>
+        <w:t xml:space="preserve"> fairer</w:t>
+      </w:r>
+      <w:r>
+        <w:t xml:space="preserve"> than </w:t>
+      </w:r>
+      <w:r>
+        <w:t>all other prior implementation schemes, but our performance suffered significantly (being even worse than way partitioning).</w:t>
+      </w:r>
+    </w:p>
+    <w:p>
+      <w:pPr>
+        <w:pStyle w:val="Heading2"/>
+      </w:pPr>
+      <w:r>
+        <w:t>Uneven Ways</w:t>
+      </w:r>
+      <w:r>
+        <w:t xml:space="preserve"> Scheduler</w:t>
+      </w:r>
+    </w:p>
+    <w:p>
+      <w:r>
+        <w:t xml:space="preserve">We know that our programs </w:t>
+      </w:r>
+      <m:oMath>
+        <m:r>
+          <w:rPr>
+            <w:rFonts w:ascii="Cambria Math" w:hAnsi="Cambria Math"/>
+          </w:rPr>
+          <m:t>gcc</m:t>
+        </m:r>
+      </m:oMath>
+      <w:r>
+        <w:t xml:space="preserve">, </w:t>
+      </w:r>
+      <m:oMath>
+        <m:r>
+          <w:rPr>
+            <w:rFonts w:ascii="Cambria Math" w:hAnsi="Cambria Math"/>
+          </w:rPr>
+          <m:t>mcf</m:t>
+        </m:r>
+      </m:oMath>
+      <w:r>
+        <w:t xml:space="preserve">, </w:t>
+      </w:r>
+      <m:oMath>
+        <m:r>
+          <w:rPr>
+            <w:rFonts w:ascii="Cambria Math" w:hAnsi="Cambria Math"/>
+          </w:rPr>
+          <m:t>milc</m:t>
+        </m:r>
+      </m:oMath>
+      <w:r>
+        <w:t xml:space="preserve">, and </w:t>
+      </w:r>
+      <m:oMath>
+        <m:r>
+          <w:rPr>
+            <w:rFonts w:ascii="Cambria Math" w:hAnsi="Cambria Math"/>
+          </w:rPr>
+          <m:t>omnetpp</m:t>
+        </m:r>
+      </m:oMath>
+      <w:r>
+        <w:t xml:space="preserve"> had particular program counts. Looking at the percentage composition of </w:t>
+      </w:r>
+      <w:r>
+        <w:t xml:space="preserve">these values, we noticed that we could partition particular numbers </w:t>
+      </w:r>
+      <w:r>
+        <w:lastRenderedPageBreak/>
+        <w:t>of ways to each program. Ideally, this would reduce the cache miss ratio significantly, offering noticeable increases of performance, and would be “</w:t>
+      </w:r>
+      <w:r>
+        <w:t>fairer</w:t>
+      </w:r>
+      <w:r>
+        <w:t xml:space="preserve">” as programs that are more demanding would </w:t>
+      </w:r>
+      <w:r>
+        <w:t>be given more memory to play with (but still be blacklisted in scheduling, so memory hog programs would still be deprioritized).</w:t>
+      </w:r>
+    </w:p>
+    <w:p/>
     <w:sectPr>
       <w:pgSz w:w="12240" w:h="15840"/>
       <w:pgMar w:top="720" w:right="720" w:bottom="720" w:left="720" w:header="720" w:footer="720" w:gutter="0"/>

</xml_diff>

<commit_message>
Added equiBLISSExt scheduler and full data done
</commit_message>
<xml_diff>
--- a/reports/Lab 3.docx
+++ b/reports/Lab 3.docx
@@ -15,31 +15,7 @@
         <w:pStyle w:val="Subtitle"/>
       </w:pPr>
       <w:r>
-        <w:t xml:space="preserve">18740: </w:t>
-      </w:r>
-      <w:proofErr w:type="spellStart"/>
-      <w:r>
-        <w:t>Shravani</w:t>
-      </w:r>
-      <w:proofErr w:type="spellEnd"/>
-      <w:r>
-        <w:t xml:space="preserve"> </w:t>
-      </w:r>
-      <w:proofErr w:type="spellStart"/>
-      <w:r>
-        <w:t>Dhote</w:t>
-      </w:r>
-      <w:proofErr w:type="spellEnd"/>
-      <w:r>
-        <w:t xml:space="preserve">, </w:t>
-      </w:r>
-      <w:proofErr w:type="spellStart"/>
-      <w:r>
-        <w:t>Simrit</w:t>
-      </w:r>
-      <w:proofErr w:type="spellEnd"/>
-      <w:r>
-        <w:t xml:space="preserve"> Kaur, Vins Sharma</w:t>
+        <w:t>18740: Shravani Dhote, Simrit Kaur, Vins Sharma</w:t>
       </w:r>
     </w:p>
     <w:p>
@@ -197,7 +173,19 @@
                         <w:rPr>
                           <w:rFonts w:ascii="Cambria Math" w:hAnsi="Cambria Math"/>
                         </w:rPr>
-                        <m:t>shared</m:t>
+                        <m:t>s</m:t>
+                      </m:r>
+                      <m:r>
+                        <w:rPr>
+                          <w:rFonts w:ascii="Cambria Math" w:hAnsi="Cambria Math"/>
+                        </w:rPr>
+                        <m:t>h</m:t>
+                      </m:r>
+                      <m:r>
+                        <w:rPr>
+                          <w:rFonts w:ascii="Cambria Math" w:hAnsi="Cambria Math"/>
+                        </w:rPr>
+                        <m:t>ared</m:t>
                       </m:r>
                     </m:sup>
                   </m:sSubSup>
@@ -283,7 +271,19 @@
                         <w:rPr>
                           <w:rFonts w:ascii="Cambria Math" w:hAnsi="Cambria Math"/>
                         </w:rPr>
-                        <m:t>shared</m:t>
+                        <m:t>s</m:t>
+                      </m:r>
+                      <m:r>
+                        <w:rPr>
+                          <w:rFonts w:ascii="Cambria Math" w:hAnsi="Cambria Math"/>
+                        </w:rPr>
+                        <m:t>h</m:t>
+                      </m:r>
+                      <m:r>
+                        <w:rPr>
+                          <w:rFonts w:ascii="Cambria Math" w:hAnsi="Cambria Math"/>
+                        </w:rPr>
+                        <m:t>ared</m:t>
                       </m:r>
                     </m:sup>
                   </m:sSubSup>
@@ -379,15 +379,7 @@
         </m:r>
       </m:oMath>
       <w:r>
-        <w:t xml:space="preserve"> obj</w:t>
-      </w:r>
-      <w:proofErr w:type="spellStart"/>
-      <w:r>
-        <w:t>ects</w:t>
-      </w:r>
-      <w:proofErr w:type="spellEnd"/>
-      <w:r>
-        <w:t xml:space="preserve"> in </w:t>
+        <w:t xml:space="preserve"> objects in </w:t>
       </w:r>
       <m:oMath>
         <m:r>
@@ -416,15 +408,7 @@
         <w:t xml:space="preserve"> modifying the cache’s overall functionality, </w:t>
       </w:r>
       <w:r>
-        <w:t xml:space="preserve">associativity, block sizing, set sizing, </w:t>
-      </w:r>
-      <w:proofErr w:type="spellStart"/>
-      <w:r>
-        <w:t>etc</w:t>
-      </w:r>
-      <w:proofErr w:type="spellEnd"/>
-      <w:r>
-        <w:t xml:space="preserve">, and still reuse the base code, we cut down the number of ways to </w:t>
+        <w:t xml:space="preserve">associativity, block sizing, set sizing, etc, and still reuse the base code, we cut down the number of ways to </w:t>
       </w:r>
       <m:oMath>
         <m:r>
@@ -482,15 +466,7 @@
         <w:t xml:space="preserve"> ways was specified to a particular core</w:t>
       </w:r>
       <w:r>
-        <w:t xml:space="preserve">, without changing the number of sets, block </w:t>
-      </w:r>
-      <w:proofErr w:type="spellStart"/>
-      <w:r>
-        <w:t>sizings</w:t>
-      </w:r>
-      <w:proofErr w:type="spellEnd"/>
-      <w:r>
-        <w:t>, or any significant functionality.</w:t>
+        <w:t>, without changing the number of sets, block sizings, or any significant functionality.</w:t>
       </w:r>
     </w:p>
     <w:p>
@@ -572,15 +548,7 @@
         </m:r>
       </m:oMath>
       <w:r>
-        <w:t xml:space="preserve"> cores were capable of sending requests much faster, increasing their chances of being blacklisted, etc. As such, the “blacklisting” part of BLISS would stop being relevant after three cores l</w:t>
-      </w:r>
-      <w:proofErr w:type="spellStart"/>
-      <w:r>
-        <w:t>ock</w:t>
-      </w:r>
-      <w:proofErr w:type="spellEnd"/>
-      <w:r>
-        <w:t xml:space="preserve"> up – After the next </w:t>
+        <w:t xml:space="preserve"> cores were capable of sending requests much faster, increasing their chances of being blacklisted, etc. As such, the “blacklisting” part of BLISS would stop being relevant after three cores lock up – After the next </w:t>
       </w:r>
       <m:oMath>
         <m:r>
@@ -615,12 +583,17 @@
       </w:r>
     </w:p>
     <w:p>
+      <w:pPr>
+        <w:rPr>
+          <w:color w:val="FF0000"/>
+        </w:rPr>
+      </w:pPr>
       <w:r>
         <w:rPr>
           <w:noProof/>
         </w:rPr>
         <w:drawing>
-          <wp:inline distT="0" distB="0" distL="0" distR="0" wp14:anchorId="68FDEE56" wp14:editId="70AD3BC5">
+          <wp:inline distT="0" distB="0" distL="0" distR="0" wp14:anchorId="374DE4ED" wp14:editId="42541E9B">
             <wp:extent cx="4572000" cy="2743200"/>
             <wp:effectExtent l="0" t="0" r="0" b="0"/>
             <wp:docPr id="1" name="Chart 1">
@@ -651,15 +624,7 @@
         <w:t xml:space="preserve"> than </w:t>
       </w:r>
       <w:r>
-        <w:t xml:space="preserve">the baseline, but way partitioning is significantly </w:t>
-      </w:r>
-      <w:proofErr w:type="gramStart"/>
-      <w:r>
-        <w:t>more fair</w:t>
-      </w:r>
-      <w:proofErr w:type="gramEnd"/>
-      <w:r>
-        <w:t xml:space="preserve"> than both.</w:t>
+        <w:t>the baseline, but way partitioning is significantly more fair than both.</w:t>
       </w:r>
     </w:p>
     <w:p>
@@ -673,10 +638,10 @@
           <w:noProof/>
         </w:rPr>
         <w:drawing>
-          <wp:inline distT="0" distB="0" distL="0" distR="0" wp14:anchorId="412305D7" wp14:editId="77A3E21E">
+          <wp:inline distT="0" distB="0" distL="0" distR="0" wp14:anchorId="2BF3BA28" wp14:editId="40395863">
             <wp:extent cx="4572000" cy="2743200"/>
             <wp:effectExtent l="0" t="0" r="0" b="0"/>
-            <wp:docPr id="2" name="Chart 2">
+            <wp:docPr id="5" name="Chart 5">
               <a:extLst xmlns:a="http://schemas.openxmlformats.org/drawingml/2006/main">
                 <a:ext uri="{FF2B5EF4-FFF2-40B4-BE49-F238E27FC236}">
                   <a16:creationId xmlns:a16="http://schemas.microsoft.com/office/drawing/2014/main" id="{7CE9D894-BFC4-71C6-DBA7-744547F41523}"/>
@@ -724,10 +689,10 @@
         </w:rPr>
         <w:lastRenderedPageBreak/>
         <w:drawing>
-          <wp:inline distT="0" distB="0" distL="0" distR="0" wp14:anchorId="3586556B" wp14:editId="7D87BC37">
+          <wp:inline distT="0" distB="0" distL="0" distR="0" wp14:anchorId="2E893BBB" wp14:editId="61C531EC">
             <wp:extent cx="4572000" cy="2743200"/>
             <wp:effectExtent l="0" t="0" r="0" b="0"/>
-            <wp:docPr id="3" name="Chart 3">
+            <wp:docPr id="6" name="Chart 6">
               <a:extLst xmlns:a="http://schemas.openxmlformats.org/drawingml/2006/main">
                 <a:ext uri="{FF2B5EF4-FFF2-40B4-BE49-F238E27FC236}">
                   <a16:creationId xmlns:a16="http://schemas.microsoft.com/office/drawing/2014/main" id="{950EB085-67CC-864A-6BF8-9C595CCE24D3}"/>
@@ -758,10 +723,10 @@
           <w:noProof/>
         </w:rPr>
         <w:drawing>
-          <wp:inline distT="0" distB="0" distL="0" distR="0" wp14:anchorId="5489BA19" wp14:editId="42B5315D">
+          <wp:inline distT="0" distB="0" distL="0" distR="0" wp14:anchorId="3467AE07" wp14:editId="088C1D6F">
             <wp:extent cx="4572000" cy="2743200"/>
             <wp:effectExtent l="0" t="0" r="0" b="0"/>
-            <wp:docPr id="4" name="Chart 4">
+            <wp:docPr id="7" name="Chart 7">
               <a:extLst xmlns:a="http://schemas.openxmlformats.org/drawingml/2006/main">
                 <a:ext uri="{FF2B5EF4-FFF2-40B4-BE49-F238E27FC236}">
                   <a16:creationId xmlns:a16="http://schemas.microsoft.com/office/drawing/2014/main" id="{C2A19D4A-945E-6BCE-3799-0A001BC2769B}"/>
@@ -790,10 +755,10 @@
         </w:rPr>
         <w:lastRenderedPageBreak/>
         <w:drawing>
-          <wp:inline distT="0" distB="0" distL="0" distR="0" wp14:anchorId="0FC3E09D" wp14:editId="688C9E68">
+          <wp:inline distT="0" distB="0" distL="0" distR="0" wp14:anchorId="7DD20A08" wp14:editId="7DD7C72B">
             <wp:extent cx="4572000" cy="2743200"/>
             <wp:effectExtent l="0" t="0" r="0" b="0"/>
-            <wp:docPr id="8" name="Chart 8">
+            <wp:docPr id="11" name="Chart 11">
               <a:extLst xmlns:a="http://schemas.openxmlformats.org/drawingml/2006/main">
                 <a:ext uri="{FF2B5EF4-FFF2-40B4-BE49-F238E27FC236}">
                   <a16:creationId xmlns:a16="http://schemas.microsoft.com/office/drawing/2014/main" id="{D68307D3-5648-F23D-4DC9-BEC45DC077D7}"/>
@@ -848,17 +813,16 @@
     </w:p>
     <w:p>
       <w:r>
-        <w:t xml:space="preserve">This resulted in a decent amount of performance, </w:t>
-      </w:r>
-      <w:r>
-        <w:t>but it’s not as fair as way partitioning.</w:t>
+        <w:t>This resulted in a decent amount of performance</w:t>
+      </w:r>
+      <w:r>
+        <w:t xml:space="preserve"> (significantly greater than way partitioning), but unfortunately was not as fair as BLISS.</w:t>
       </w:r>
     </w:p>
     <w:p>
       <w:pPr>
         <w:pStyle w:val="Heading2"/>
       </w:pPr>
-      <w:proofErr w:type="spellStart"/>
       <w:r>
         <w:t>Equi</w:t>
       </w:r>
@@ -866,11 +830,7 @@
         <w:t>B</w:t>
       </w:r>
       <w:r>
-        <w:t>LISS</w:t>
-      </w:r>
-      <w:proofErr w:type="spellEnd"/>
-      <w:r>
-        <w:t xml:space="preserve"> scheduler</w:t>
+        <w:t>LISS scheduler</w:t>
       </w:r>
     </w:p>
     <w:p>
@@ -886,20 +846,18 @@
         <w:t xml:space="preserve">The results of this showed improvements on our prior Equity scheduler overall, </w:t>
       </w:r>
       <w:r>
-        <w:t>but less performance gain than BLISS alone and less fairness than way partitioning alone.</w:t>
+        <w:t>but less performance gain than BLISS alone</w:t>
+      </w:r>
+      <w:r>
+        <w:t>.</w:t>
       </w:r>
     </w:p>
     <w:p>
       <w:pPr>
         <w:pStyle w:val="Heading2"/>
       </w:pPr>
-      <w:proofErr w:type="spellStart"/>
-      <w:r>
-        <w:t>EquiBLISSPart</w:t>
-      </w:r>
-      <w:proofErr w:type="spellEnd"/>
-      <w:r>
-        <w:t xml:space="preserve"> Scheduler</w:t>
+      <w:r>
+        <w:t>EquiBLISSPart Scheduler</w:t>
       </w:r>
     </w:p>
     <w:p>
@@ -927,13 +885,22 @@
         <w:t>Our results showed that this implementation was significantly</w:t>
       </w:r>
       <w:r>
-        <w:t xml:space="preserve"> fairer</w:t>
+        <w:t xml:space="preserve"> less</w:t>
+      </w:r>
+      <w:r>
+        <w:t xml:space="preserve"> fair</w:t>
       </w:r>
       <w:r>
         <w:t xml:space="preserve"> than </w:t>
       </w:r>
       <w:r>
-        <w:t>all other prior implementation schemes, but our performance suffered significantly (being even worse than way partitioning).</w:t>
+        <w:t xml:space="preserve">all other prior implementation schemes, </w:t>
+      </w:r>
+      <w:r>
+        <w:t xml:space="preserve">and </w:t>
+      </w:r>
+      <w:r>
+        <w:t>our performance suffered significantly (being even worse than way partitioning).</w:t>
       </w:r>
     </w:p>
     <w:p>
@@ -1010,316 +977,18 @@
     </w:p>
     <w:p>
       <w:r>
-        <w:t xml:space="preserve">This implementation is significantly less performant than all prior implementations. However, it is noticeably </w:t>
-      </w:r>
-      <w:r>
-        <w:t>fairer</w:t>
-      </w:r>
-      <w:r>
-        <w:t xml:space="preserve"> </w:t>
-      </w:r>
-      <w:r>
-        <w:t>than all of our implementations as well.</w:t>
-      </w:r>
-    </w:p>
-    <w:p>
-      <w:pPr>
-        <w:pStyle w:val="Heading2"/>
-      </w:pPr>
-      <w:r>
-        <w:t>Our final implementation</w:t>
-      </w:r>
-    </w:p>
-    <w:p>
-      <w:r>
-        <w:t xml:space="preserve">Our final custom implementation that we went with was based entirely on fairness, and </w:t>
-      </w:r>
-      <w:r>
-        <w:rPr>
-          <w:i/>
-          <w:iCs/>
-        </w:rPr>
-        <w:t>not</w:t>
-      </w:r>
-      <w:r>
-        <w:t xml:space="preserve"> in any significant way off performance. </w:t>
-      </w:r>
-      <w:r>
-        <w:t>As such, here is the graph of our maximum slowdown compared to tasks 3 and 4:</w:t>
-      </w:r>
-    </w:p>
-    <w:p>
-      <w:r>
-        <w:rPr>
-          <w:noProof/>
-        </w:rPr>
-        <w:drawing>
-          <wp:inline distT="0" distB="0" distL="0" distR="0" wp14:anchorId="3C1A7E2E" wp14:editId="5F678F90">
-            <wp:extent cx="4572000" cy="2743200"/>
-            <wp:effectExtent l="0" t="0" r="0" b="0"/>
-            <wp:docPr id="9" name="Chart 9">
-              <a:extLst xmlns:a="http://schemas.openxmlformats.org/drawingml/2006/main">
-                <a:ext uri="{FF2B5EF4-FFF2-40B4-BE49-F238E27FC236}">
-                  <a16:creationId xmlns:a16="http://schemas.microsoft.com/office/drawing/2014/main" id="{6166C161-BE85-50C3-2864-E6BC9CBA14BD}"/>
-                </a:ext>
-              </a:extLst>
-            </wp:docPr>
-            <wp:cNvGraphicFramePr/>
-            <a:graphic xmlns:a="http://schemas.openxmlformats.org/drawingml/2006/main">
-              <a:graphicData uri="http://schemas.openxmlformats.org/drawingml/2006/chart">
-                <c:chart xmlns:c="http://schemas.openxmlformats.org/drawingml/2006/chart" xmlns:r="http://schemas.openxmlformats.org/officeDocument/2006/relationships" r:id="rId10"/>
-              </a:graphicData>
-            </a:graphic>
-          </wp:inline>
-        </w:drawing>
-      </w:r>
-    </w:p>
-    <w:p>
-      <w:r>
-        <w:t>And the following is our weighted speedup:</w:t>
-      </w:r>
-    </w:p>
-    <w:p>
-      <w:r>
-        <w:rPr>
-          <w:noProof/>
-        </w:rPr>
-        <w:lastRenderedPageBreak/>
-        <w:drawing>
-          <wp:inline distT="0" distB="0" distL="0" distR="0" wp14:anchorId="14CD1D28" wp14:editId="1BE43158">
-            <wp:extent cx="4572000" cy="2743200"/>
-            <wp:effectExtent l="0" t="0" r="0" b="0"/>
-            <wp:docPr id="10" name="Chart 10">
-              <a:extLst xmlns:a="http://schemas.openxmlformats.org/drawingml/2006/main">
-                <a:ext uri="{FF2B5EF4-FFF2-40B4-BE49-F238E27FC236}">
-                  <a16:creationId xmlns:a16="http://schemas.microsoft.com/office/drawing/2014/main" id="{FB3C8F3C-95EB-E432-D1F4-673BE86FD18A}"/>
-                </a:ext>
-              </a:extLst>
-            </wp:docPr>
-            <wp:cNvGraphicFramePr/>
-            <a:graphic xmlns:a="http://schemas.openxmlformats.org/drawingml/2006/main">
-              <a:graphicData uri="http://schemas.openxmlformats.org/drawingml/2006/chart">
-                <c:chart xmlns:c="http://schemas.openxmlformats.org/drawingml/2006/chart" xmlns:r="http://schemas.openxmlformats.org/officeDocument/2006/relationships" r:id="rId11"/>
-              </a:graphicData>
-            </a:graphic>
-          </wp:inline>
-        </w:drawing>
-      </w:r>
-    </w:p>
-    <w:p>
-      <w:r>
-        <w:t xml:space="preserve">These results demonstrate that </w:t>
-      </w:r>
-      <w:r>
-        <w:t xml:space="preserve">our custom implementation Uneven Ways Scheduler is </w:t>
-      </w:r>
-      <w:r>
-        <w:t>fairer</w:t>
-      </w:r>
-      <w:r>
-        <w:t xml:space="preserve"> than our other implementations.</w:t>
-      </w:r>
-    </w:p>
-    <w:p>
-      <w:pPr>
-        <w:pStyle w:val="Heading3"/>
-      </w:pPr>
-      <w:r>
-        <w:t>Part A</w:t>
-      </w:r>
-    </w:p>
-    <w:p>
-      <w:r>
-        <w:t>Our fairness mechanism has significant components of cache structure and scheduler configuration.</w:t>
-      </w:r>
-    </w:p>
-    <w:p>
-      <w:pPr>
-        <w:pStyle w:val="Heading3"/>
-      </w:pPr>
-      <w:r>
-        <w:t>Part B</w:t>
-      </w:r>
-    </w:p>
-    <w:p>
-      <w:r>
-        <w:t xml:space="preserve">On the cache configuration level, we noticed that our programs are significantly weighted such that one program utilizes significantly more resources than the other. In order to reduce cache miss ratios for that larger load and increase fairness, we decided to partition more ways to that particular core as opposed to other cores. As such, </w:t>
+        <w:t xml:space="preserve">We noticed that the function </w:t>
       </w:r>
       <m:oMath>
         <m:r>
           <w:rPr>
             <w:rFonts w:ascii="Cambria Math" w:hAnsi="Cambria Math"/>
           </w:rPr>
-          <m:t>gcc</m:t>
+          <m:t>need_eviction()</m:t>
         </m:r>
       </m:oMath>
       <w:r>
-        <w:t xml:space="preserve"> gets </w:t>
-      </w:r>
-      <m:oMath>
-        <m:r>
-          <w:rPr>
-            <w:rFonts w:ascii="Cambria Math" w:hAnsi="Cambria Math"/>
-          </w:rPr>
-          <m:t>1</m:t>
-        </m:r>
-      </m:oMath>
-      <w:r>
-        <w:t xml:space="preserve"> way, </w:t>
-      </w:r>
-      <m:oMath>
-        <m:r>
-          <w:rPr>
-            <w:rFonts w:ascii="Cambria Math" w:hAnsi="Cambria Math"/>
-          </w:rPr>
-          <m:t>mcf</m:t>
-        </m:r>
-      </m:oMath>
-      <w:r>
-        <w:t xml:space="preserve"> gets </w:t>
-      </w:r>
-      <m:oMath>
-        <m:r>
-          <w:rPr>
-            <w:rFonts w:ascii="Cambria Math" w:hAnsi="Cambria Math"/>
-          </w:rPr>
-          <m:t>4</m:t>
-        </m:r>
-      </m:oMath>
-      <w:r>
-        <w:t xml:space="preserve"> ways, </w:t>
-      </w:r>
-      <m:oMath>
-        <m:r>
-          <w:rPr>
-            <w:rFonts w:ascii="Cambria Math" w:hAnsi="Cambria Math"/>
-          </w:rPr>
-          <m:t>milc</m:t>
-        </m:r>
-      </m:oMath>
-      <w:r>
-        <w:t xml:space="preserve"> gets </w:t>
-      </w:r>
-      <m:oMath>
-        <m:r>
-          <w:rPr>
-            <w:rFonts w:ascii="Cambria Math" w:hAnsi="Cambria Math"/>
-          </w:rPr>
-          <m:t>2</m:t>
-        </m:r>
-      </m:oMath>
-      <w:r>
-        <w:t xml:space="preserve"> ways, and </w:t>
-      </w:r>
-      <m:oMath>
-        <m:r>
-          <w:rPr>
-            <w:rFonts w:ascii="Cambria Math" w:hAnsi="Cambria Math"/>
-          </w:rPr>
-          <m:t>omnetpp</m:t>
-        </m:r>
-      </m:oMath>
-      <w:r>
-        <w:t xml:space="preserve"> gets </w:t>
-      </w:r>
-      <m:oMath>
-        <m:r>
-          <w:rPr>
-            <w:rFonts w:ascii="Cambria Math" w:hAnsi="Cambria Math"/>
-          </w:rPr>
-          <m:t>1</m:t>
-        </m:r>
-      </m:oMath>
-      <w:r>
-        <w:t xml:space="preserve"> way as well. </w:t>
-      </w:r>
-    </w:p>
-    <w:p>
-      <w:r>
-        <w:t xml:space="preserve">The </w:t>
-      </w:r>
-      <w:r>
-        <w:t>scheduler program utilizes a triple-layered check structure. First, BLISS is used to blacklist memory hog threads. Any ties will then move on to our equity scheduler, which counts the number of memory requests serviced to each individual core and simply prioritizes the cores that have not been served as much (fairly). If two cores have been served the exact same amount, the request that comes first gets served first.</w:t>
-      </w:r>
-    </w:p>
-    <w:p>
-      <w:pPr>
-        <w:pStyle w:val="Heading3"/>
-      </w:pPr>
-      <w:r>
-        <w:t>Part C</w:t>
-      </w:r>
-    </w:p>
-    <w:p>
-      <w:r>
-        <w:t>On the cache structure: T</w:t>
-      </w:r>
-      <w:r>
-        <w:t>he amount of effective memory is partitioned such that each program gets more if they demonstrably need more, so ideally smaller programs will take a hit (that is hopefully insignificant) and larger programs will incur less of a penalty from having too little cache memory.</w:t>
-      </w:r>
-    </w:p>
-    <w:p>
-      <w:r>
-        <w:t xml:space="preserve">Our scheduler protocol works </w:t>
-      </w:r>
-      <w:r>
-        <w:t xml:space="preserve">seemingly against this – Cores that hog too much memory in terms of requests will get rate-limited against cores that do not. Alongside the cache structure, this means that cores which encounter more misses (the cores with lesser ways partitioned) will hog </w:t>
-      </w:r>
-      <w:proofErr w:type="gramStart"/>
-      <w:r>
-        <w:t>more, and</w:t>
-      </w:r>
-      <w:proofErr w:type="gramEnd"/>
-      <w:r>
-        <w:t xml:space="preserve"> allow the larger cores (with larger caches) to process more, which is fairer, since they are in fact </w:t>
-      </w:r>
-      <w:r>
-        <w:lastRenderedPageBreak/>
-        <w:t xml:space="preserve">larger (and need to do more work). </w:t>
-      </w:r>
-      <w:r>
-        <w:t>By blacklisting certain cores that hog bandwidth, we increase the capabilities of other cores by allowing them to get more work done in the same period of time. This leads to more fairness on its own.</w:t>
-      </w:r>
-    </w:p>
-    <w:p>
-      <w:pPr>
-        <w:pStyle w:val="Heading3"/>
-      </w:pPr>
-      <w:r>
-        <w:t>Part D</w:t>
-      </w:r>
-    </w:p>
-    <w:p>
-      <w:r>
-        <w:t>The majority of our changes had to deal with propagation of data throughout our structure.</w:t>
-      </w:r>
-    </w:p>
-    <w:p>
-      <w:r>
-        <w:t xml:space="preserve">We noticed that </w:t>
-      </w:r>
-      <w:r>
-        <w:t xml:space="preserve">the function </w:t>
-      </w:r>
-      <m:oMath>
-        <m:r>
-          <w:rPr>
-            <w:rFonts w:ascii="Cambria Math" w:hAnsi="Cambria Math"/>
-          </w:rPr>
-          <m:t>need_eviction</m:t>
-        </m:r>
-        <m:r>
-          <w:rPr>
-            <w:rFonts w:ascii="Cambria Math" w:hAnsi="Cambria Math"/>
-          </w:rPr>
-          <m:t>()</m:t>
-        </m:r>
-      </m:oMath>
-      <w:r>
-        <w:t xml:space="preserve"> </w:t>
-      </w:r>
-      <w:r>
-        <w:t xml:space="preserve">managed the number of ways by utilizing the </w:t>
+        <w:t xml:space="preserve"> managed the number of ways by utilizing the </w:t>
       </w:r>
       <m:oMath>
         <m:r>
@@ -1464,13 +1133,7 @@
         <w:t>does</w:t>
       </w:r>
       <w:r>
-        <w:t xml:space="preserve"> allow for per-core </w:t>
-      </w:r>
-      <w:r>
-        <w:t>partitioning.</w:t>
-      </w:r>
-      <w:r>
-        <w:t xml:space="preserve"> It’s important to note that this </w:t>
+        <w:t xml:space="preserve"> allow for per-core partitioning. It’s important to note that this </w:t>
       </w:r>
       <w:r>
         <w:rPr>
@@ -1480,16 +1143,7 @@
         <w:t>does not change our design’s overall associativity</w:t>
       </w:r>
       <w:r>
-        <w:t xml:space="preserve">, or the sizing of the cache, in any significant way – It just </w:t>
-      </w:r>
-      <w:r>
-        <w:t>simulates the splitting of cores in a more manageable way. The cache is still one singular memory</w:t>
-      </w:r>
-      <w:r>
-        <w:t xml:space="preserve"> block of the exact same sizing and associativity.</w:t>
-      </w:r>
-      <w:r>
-        <w:t xml:space="preserve"> </w:t>
+        <w:t xml:space="preserve">, or the sizing of the cache, in any significant way – It just simulates the splitting of cores in a more manageable way. The cache is still one singular memory block of the exact same sizing and associativity. </w:t>
       </w:r>
     </w:p>
     <w:p>
@@ -1501,38 +1155,18 @@
           <w:rPr>
             <w:rFonts w:ascii="Cambria Math" w:hAnsi="Cambria Math"/>
           </w:rPr>
-          <m:t>get_lines</m:t>
-        </m:r>
-        <m:r>
-          <w:rPr>
-            <w:rFonts w:ascii="Cambria Math" w:hAnsi="Cambria Math"/>
-          </w:rPr>
-          <m:t>()</m:t>
+          <m:t>get_lines()</m:t>
         </m:r>
       </m:oMath>
       <w:r>
-        <w:t xml:space="preserve"> in the </w:t>
-      </w:r>
-      <w:proofErr w:type="spellStart"/>
-      <w:r>
-        <w:t>headerfile</w:t>
-      </w:r>
-      <w:proofErr w:type="spellEnd"/>
-      <w:r>
-        <w:t xml:space="preserve"> (</w:t>
+        <w:t xml:space="preserve"> in the headerfile (</w:t>
       </w:r>
       <m:oMath>
         <m:r>
           <w:rPr>
             <w:rFonts w:ascii="Cambria Math" w:hAnsi="Cambria Math"/>
           </w:rPr>
-          <m:t>get_lines_waypart</m:t>
-        </m:r>
-        <m:r>
-          <w:rPr>
-            <w:rFonts w:ascii="Cambria Math" w:hAnsi="Cambria Math"/>
-          </w:rPr>
-          <m:t>()</m:t>
+          <m:t>get_lines_waypart()</m:t>
         </m:r>
       </m:oMath>
       <w:r>
@@ -1552,10 +1186,7 @@
         </m:r>
       </m:oMath>
       <w:r>
-        <w:t xml:space="preserve"> lists were being utilized in eviction, etc. </w:t>
-      </w:r>
-      <w:r>
-        <w:t>To do this, we needed to modify the function signatures of:</w:t>
+        <w:t xml:space="preserve"> lists were being utilized in eviction, etc. To do this, we needed to modify the function signatures of:</w:t>
       </w:r>
     </w:p>
     <w:p>
@@ -1674,15 +1305,7 @@
         </m:r>
       </m:oMath>
       <w:r>
-        <w:t xml:space="preserve"> ca</w:t>
-      </w:r>
-      <w:proofErr w:type="spellStart"/>
-      <w:r>
-        <w:t>ll</w:t>
-      </w:r>
-      <w:proofErr w:type="spellEnd"/>
-      <w:r>
-        <w:t xml:space="preserve"> replaced any </w:t>
+        <w:t xml:space="preserve"> call replaced any </w:t>
       </w:r>
       <m:oMath>
         <m:r>
@@ -1698,10 +1321,7 @@
     </w:p>
     <w:p>
       <w:r>
-        <w:t xml:space="preserve">In our scheduling mechanism, we simply needed to add trackers to the controller class and </w:t>
-      </w:r>
-      <w:r>
-        <w:t xml:space="preserve">compute them (in the </w:t>
+        <w:t xml:space="preserve">In our scheduling mechanism, we simply needed to add trackers to the controller class and compute them (in the </w:t>
       </w:r>
       <m:oMath>
         <m:r>
@@ -1713,6 +1333,423 @@
       </m:oMath>
       <w:r>
         <w:t xml:space="preserve"> function). From there, our actual scheduling policy was done in the scheduler, all contained within the custom function of the list.</w:t>
+      </w:r>
+    </w:p>
+    <w:p>
+      <w:r>
+        <w:lastRenderedPageBreak/>
+        <w:t xml:space="preserve">For all of this work, we found that we made an even less fair system than </w:t>
+      </w:r>
+      <w:r>
+        <w:t>our prior implementations. It seemed to us that modifying cache structure was not going to significantly improve our fairness, so from here on outwards we focused on scheduler-only policies.</w:t>
+      </w:r>
+    </w:p>
+    <w:p>
+      <w:pPr>
+        <w:pStyle w:val="Heading2"/>
+      </w:pPr>
+      <w:r>
+        <w:t>EquiBLISS Extended Scheduler</w:t>
+      </w:r>
+    </w:p>
+    <w:p>
+      <w:r>
+        <w:t xml:space="preserve">We tried extending BLISS once more by adding more particular features. Leveraging the idea of having larger cores take up larger space from our previous implementation, </w:t>
+      </w:r>
+      <w:r>
+        <w:t xml:space="preserve">we assigned similar priorities to cores from the uneven way partitioning example. </w:t>
+      </w:r>
+      <w:r>
+        <w:t>In particular:</w:t>
+      </w:r>
+    </w:p>
+    <w:p>
+      <w:pPr>
+        <w:pStyle w:val="ListParagraph"/>
+        <w:numPr>
+          <w:ilvl w:val="0"/>
+          <w:numId w:val="1"/>
+        </w:numPr>
+      </w:pPr>
+      <w:r>
+        <w:t xml:space="preserve">The core running </w:t>
+      </w:r>
+      <m:oMath>
+        <m:r>
+          <w:rPr>
+            <w:rFonts w:ascii="Cambria Math" w:hAnsi="Cambria Math"/>
+          </w:rPr>
+          <m:t>gcc</m:t>
+        </m:r>
+      </m:oMath>
+      <w:r>
+        <w:t xml:space="preserve"> had priority </w:t>
+      </w:r>
+      <m:oMath>
+        <m:r>
+          <w:rPr>
+            <w:rFonts w:ascii="Cambria Math" w:hAnsi="Cambria Math"/>
+          </w:rPr>
+          <m:t>1</m:t>
+        </m:r>
+      </m:oMath>
+      <w:r>
+        <w:t>;</w:t>
+      </w:r>
+    </w:p>
+    <w:p>
+      <w:pPr>
+        <w:pStyle w:val="ListParagraph"/>
+        <w:numPr>
+          <w:ilvl w:val="0"/>
+          <w:numId w:val="1"/>
+        </w:numPr>
+      </w:pPr>
+      <w:r>
+        <w:t xml:space="preserve">The core running </w:t>
+      </w:r>
+      <m:oMath>
+        <m:r>
+          <w:rPr>
+            <w:rFonts w:ascii="Cambria Math" w:hAnsi="Cambria Math"/>
+          </w:rPr>
+          <m:t>mcf</m:t>
+        </m:r>
+      </m:oMath>
+      <w:r>
+        <w:t xml:space="preserve"> had priority </w:t>
+      </w:r>
+      <m:oMath>
+        <m:r>
+          <w:rPr>
+            <w:rFonts w:ascii="Cambria Math" w:hAnsi="Cambria Math"/>
+          </w:rPr>
+          <m:t>4</m:t>
+        </m:r>
+      </m:oMath>
+      <w:r>
+        <w:t>;</w:t>
+      </w:r>
+    </w:p>
+    <w:p>
+      <w:pPr>
+        <w:pStyle w:val="ListParagraph"/>
+        <w:numPr>
+          <w:ilvl w:val="0"/>
+          <w:numId w:val="1"/>
+        </w:numPr>
+      </w:pPr>
+      <w:r>
+        <w:t xml:space="preserve">The core running </w:t>
+      </w:r>
+      <m:oMath>
+        <m:r>
+          <w:rPr>
+            <w:rFonts w:ascii="Cambria Math" w:hAnsi="Cambria Math"/>
+          </w:rPr>
+          <m:t>milc</m:t>
+        </m:r>
+      </m:oMath>
+      <w:r>
+        <w:t xml:space="preserve"> had priority </w:t>
+      </w:r>
+      <m:oMath>
+        <m:r>
+          <w:rPr>
+            <w:rFonts w:ascii="Cambria Math" w:hAnsi="Cambria Math"/>
+          </w:rPr>
+          <m:t>2</m:t>
+        </m:r>
+      </m:oMath>
+      <w:r>
+        <w:t>;</w:t>
+      </w:r>
+    </w:p>
+    <w:p>
+      <w:pPr>
+        <w:pStyle w:val="ListParagraph"/>
+        <w:numPr>
+          <w:ilvl w:val="0"/>
+          <w:numId w:val="1"/>
+        </w:numPr>
+      </w:pPr>
+      <w:r>
+        <w:t xml:space="preserve">The core running </w:t>
+      </w:r>
+      <m:oMath>
+        <m:r>
+          <w:rPr>
+            <w:rFonts w:ascii="Cambria Math" w:hAnsi="Cambria Math"/>
+          </w:rPr>
+          <m:t>omnetpp</m:t>
+        </m:r>
+      </m:oMath>
+      <w:r>
+        <w:t xml:space="preserve"> had priority </w:t>
+      </w:r>
+      <m:oMath>
+        <m:r>
+          <w:rPr>
+            <w:rFonts w:ascii="Cambria Math" w:hAnsi="Cambria Math"/>
+          </w:rPr>
+          <m:t>1</m:t>
+        </m:r>
+      </m:oMath>
+      <w:r>
+        <w:t>.</w:t>
+      </w:r>
+    </w:p>
+    <w:p>
+      <w:r>
+        <w:t>These values were chosen based on the sum of all alone runs, and the percentage of contribution of each alone program run (in cycle count) to the total sum</w:t>
+      </w:r>
+      <w:r>
+        <w:t>, rounded.</w:t>
+      </w:r>
+    </w:p>
+    <w:p>
+      <w:r>
+        <w:t>This netted us minute fairness increases over BLISS.</w:t>
+      </w:r>
+    </w:p>
+    <w:p>
+      <w:pPr>
+        <w:pStyle w:val="Heading2"/>
+      </w:pPr>
+      <w:r>
+        <w:t>Our final implementation</w:t>
+      </w:r>
+    </w:p>
+    <w:p>
+      <w:r>
+        <w:t xml:space="preserve">Our final custom implementation that we went with was based entirely on fairness, and </w:t>
+      </w:r>
+      <w:r>
+        <w:rPr>
+          <w:i/>
+          <w:iCs/>
+        </w:rPr>
+        <w:t>not</w:t>
+      </w:r>
+      <w:r>
+        <w:t xml:space="preserve"> in any significant way off performance. </w:t>
+      </w:r>
+      <w:r>
+        <w:t>As such, here is the graph of our maximum slowdown compared to tasks 3 and 4:</w:t>
+      </w:r>
+    </w:p>
+    <w:p>
+      <w:r>
+        <w:rPr>
+          <w:noProof/>
+        </w:rPr>
+        <w:drawing>
+          <wp:inline distT="0" distB="0" distL="0" distR="0" wp14:anchorId="61746526" wp14:editId="49595DC3">
+            <wp:extent cx="4572000" cy="2743200"/>
+            <wp:effectExtent l="0" t="0" r="0" b="0"/>
+            <wp:docPr id="12" name="Chart 12">
+              <a:extLst xmlns:a="http://schemas.openxmlformats.org/drawingml/2006/main">
+                <a:ext uri="{FF2B5EF4-FFF2-40B4-BE49-F238E27FC236}">
+                  <a16:creationId xmlns:a16="http://schemas.microsoft.com/office/drawing/2014/main" id="{6166C161-BE85-50C3-2864-E6BC9CBA14BD}"/>
+                </a:ext>
+              </a:extLst>
+            </wp:docPr>
+            <wp:cNvGraphicFramePr/>
+            <a:graphic xmlns:a="http://schemas.openxmlformats.org/drawingml/2006/main">
+              <a:graphicData uri="http://schemas.openxmlformats.org/drawingml/2006/chart">
+                <c:chart xmlns:c="http://schemas.openxmlformats.org/drawingml/2006/chart" xmlns:r="http://schemas.openxmlformats.org/officeDocument/2006/relationships" r:id="rId10"/>
+              </a:graphicData>
+            </a:graphic>
+          </wp:inline>
+        </w:drawing>
+      </w:r>
+    </w:p>
+    <w:p>
+      <w:r>
+        <w:t>And the following is our weighted speedup:</w:t>
+      </w:r>
+    </w:p>
+    <w:p>
+      <w:r>
+        <w:rPr>
+          <w:noProof/>
+        </w:rPr>
+        <w:lastRenderedPageBreak/>
+        <w:drawing>
+          <wp:inline distT="0" distB="0" distL="0" distR="0" wp14:anchorId="7FF08601" wp14:editId="4951CE32">
+            <wp:extent cx="4572000" cy="2743200"/>
+            <wp:effectExtent l="0" t="0" r="0" b="0"/>
+            <wp:docPr id="13" name="Chart 13">
+              <a:extLst xmlns:a="http://schemas.openxmlformats.org/drawingml/2006/main">
+                <a:ext uri="{FF2B5EF4-FFF2-40B4-BE49-F238E27FC236}">
+                  <a16:creationId xmlns:a16="http://schemas.microsoft.com/office/drawing/2014/main" id="{FB3C8F3C-95EB-E432-D1F4-673BE86FD18A}"/>
+                </a:ext>
+              </a:extLst>
+            </wp:docPr>
+            <wp:cNvGraphicFramePr/>
+            <a:graphic xmlns:a="http://schemas.openxmlformats.org/drawingml/2006/main">
+              <a:graphicData uri="http://schemas.openxmlformats.org/drawingml/2006/chart">
+                <c:chart xmlns:c="http://schemas.openxmlformats.org/drawingml/2006/chart" xmlns:r="http://schemas.openxmlformats.org/officeDocument/2006/relationships" r:id="rId11"/>
+              </a:graphicData>
+            </a:graphic>
+          </wp:inline>
+        </w:drawing>
+      </w:r>
+    </w:p>
+    <w:p>
+      <w:r>
+        <w:t xml:space="preserve">These results demonstrate that </w:t>
+      </w:r>
+      <w:r>
+        <w:t>our custom implementation</w:t>
+      </w:r>
+      <w:r>
+        <w:t>,</w:t>
+      </w:r>
+      <w:r>
+        <w:t xml:space="preserve"> </w:t>
+      </w:r>
+      <w:r>
+        <w:t>EquiBLISS Extended</w:t>
+      </w:r>
+      <w:r>
+        <w:t xml:space="preserve"> Scheduler</w:t>
+      </w:r>
+      <w:r>
+        <w:t>,</w:t>
+      </w:r>
+      <w:r>
+        <w:t xml:space="preserve"> is </w:t>
+      </w:r>
+      <w:r>
+        <w:t>fairer</w:t>
+      </w:r>
+      <w:r>
+        <w:t xml:space="preserve"> than our other implementations.</w:t>
+      </w:r>
+    </w:p>
+    <w:p>
+      <w:pPr>
+        <w:pStyle w:val="Heading3"/>
+      </w:pPr>
+      <w:r>
+        <w:t>Part A</w:t>
+      </w:r>
+    </w:p>
+    <w:p>
+      <w:r>
+        <w:t xml:space="preserve">Our fairness mechanism </w:t>
+      </w:r>
+      <w:r>
+        <w:t xml:space="preserve">only has components of </w:t>
+      </w:r>
+      <w:r>
+        <w:t>scheduler configuration.</w:t>
+      </w:r>
+    </w:p>
+    <w:p>
+      <w:pPr>
+        <w:pStyle w:val="Heading3"/>
+      </w:pPr>
+      <w:r>
+        <w:t>Part B</w:t>
+      </w:r>
+    </w:p>
+    <w:p>
+      <w:r>
+        <w:t xml:space="preserve">The </w:t>
+      </w:r>
+      <w:r>
+        <w:t xml:space="preserve">scheduler program utilizes a </w:t>
+      </w:r>
+      <w:r>
+        <w:t>quadruple</w:t>
+      </w:r>
+      <w:r>
+        <w:t xml:space="preserve">-layered check structure. First, BLISS is used to blacklist memory hog threads. Any ties will then move on to our equity scheduler, which counts the number of memory requests serviced to each individual core and simply prioritizes the cores that have not been served as much (fairly). </w:t>
+      </w:r>
+      <w:r>
+        <w:t xml:space="preserve">Each core has a particular priority (based on the </w:t>
+      </w:r>
+      <w:r>
+        <w:rPr>
+          <w:i/>
+          <w:iCs/>
+        </w:rPr>
+        <w:t>alone</w:t>
+      </w:r>
+      <w:r>
+        <w:rPr>
+          <w:i/>
+          <w:iCs/>
+        </w:rPr>
+        <w:t xml:space="preserve"> </w:t>
+      </w:r>
+      <w:r>
+        <w:t xml:space="preserve">instruction counts, we partitioned </w:t>
+      </w:r>
+      <m:oMath>
+        <m:r>
+          <w:rPr>
+            <w:rFonts w:ascii="Cambria Math" w:hAnsi="Cambria Math"/>
+          </w:rPr>
+          <m:t>1, 4, 2, 1</m:t>
+        </m:r>
+      </m:oMath>
+      <w:r>
+        <w:t xml:space="preserve"> for </w:t>
+      </w:r>
+      <m:oMath>
+        <m:r>
+          <w:rPr>
+            <w:rFonts w:ascii="Cambria Math" w:hAnsi="Cambria Math"/>
+          </w:rPr>
+          <m:t>gcc, mcf, milc, o</m:t>
+        </m:r>
+        <m:r>
+          <w:rPr>
+            <w:rFonts w:ascii="Cambria Math" w:hAnsi="Cambria Math"/>
+          </w:rPr>
+          <m:t>mnetpp</m:t>
+        </m:r>
+      </m:oMath>
+      <w:r>
+        <w:t xml:space="preserve"> accordingly). The core with the higher priority will get served first. Any final ties will be solved simply through FR-FCFS.</w:t>
+      </w:r>
+    </w:p>
+    <w:p>
+      <w:pPr>
+        <w:pStyle w:val="Heading3"/>
+      </w:pPr>
+      <w:r>
+        <w:t>Part C</w:t>
+      </w:r>
+    </w:p>
+    <w:p>
+      <w:r>
+        <w:t xml:space="preserve">Cores that hog too much memory in terms of requests will get rate-limited against cores that do not. Alongside the cache structure, this means that cores which encounter more misses (the cores with lesser ways partitioned) will hog </w:t>
+      </w:r>
+      <w:r>
+        <w:t>more and</w:t>
+      </w:r>
+      <w:r>
+        <w:t xml:space="preserve"> allow the larger cores (with larger caches) to process more, which is fairer, since they are in fact larger (and need to do more work). </w:t>
+      </w:r>
+      <w:r>
+        <w:t>By blacklisting certain cores that hog bandwidth, we increase the capabilities of other cores by allowing them to get more work done in the same period of time. This leads to more fairness on its own.</w:t>
+      </w:r>
+    </w:p>
+    <w:p>
+      <w:pPr>
+        <w:pStyle w:val="Heading3"/>
+      </w:pPr>
+      <w:r>
+        <w:t>Part D</w:t>
+      </w:r>
+    </w:p>
+    <w:p>
+      <w:r>
+        <w:t>As our implementation is mostly scheduler-oriented, our changes were entirely set within the scheduler itself.</w:t>
       </w:r>
     </w:p>
     <w:sectPr>
@@ -2580,7 +2617,7 @@
           </c:cat>
           <c:val>
             <c:numRef>
-              <c:f>[data.xlsx]Sheet1!$H$12:$J$12</c:f>
+              <c:f>[data.xlsx]Sheet1!$H$13:$J$13</c:f>
               <c:numCache>
                 <c:formatCode>General</c:formatCode>
                 <c:ptCount val="3"/>
@@ -2588,17 +2625,17 @@
                   <c:v>1</c:v>
                 </c:pt>
                 <c:pt idx="1">
-                  <c:v>0.91638561912635397</c:v>
+                  <c:v>3.5048573677236323</c:v>
                 </c:pt>
                 <c:pt idx="2">
-                  <c:v>0.99475873822716232</c:v>
+                  <c:v>1.0087940159708135</c:v>
                 </c:pt>
               </c:numCache>
             </c:numRef>
           </c:val>
           <c:extLst>
             <c:ext xmlns:c16="http://schemas.microsoft.com/office/drawing/2014/chart" uri="{C3380CC4-5D6E-409C-BE32-E72D297353CC}">
-              <c16:uniqueId val="{00000000-5C7B-4390-A6FE-A1C3FBB024BF}"/>
+              <c16:uniqueId val="{00000000-FD79-4EE3-87BF-7131ED832A7A}"/>
             </c:ext>
           </c:extLst>
         </c:ser>
@@ -2993,7 +3030,7 @@
           </c:cat>
           <c:val>
             <c:numRef>
-              <c:f>[data.xlsx]Sheet1!$H$13:$J$13</c:f>
+              <c:f>[data.xlsx]Sheet1!$H$14:$J$14</c:f>
               <c:numCache>
                 <c:formatCode>General</c:formatCode>
                 <c:ptCount val="3"/>
@@ -3001,17 +3038,17 @@
                   <c:v>1</c:v>
                 </c:pt>
                 <c:pt idx="1">
-                  <c:v>2.186241031511357</c:v>
+                  <c:v>0.73318739053715876</c:v>
                 </c:pt>
                 <c:pt idx="2">
-                  <c:v>0.98558072233584337</c:v>
+                  <c:v>1.0070334232413243</c:v>
                 </c:pt>
               </c:numCache>
             </c:numRef>
           </c:val>
           <c:extLst>
             <c:ext xmlns:c16="http://schemas.microsoft.com/office/drawing/2014/chart" uri="{C3380CC4-5D6E-409C-BE32-E72D297353CC}">
-              <c16:uniqueId val="{00000000-778F-46AB-A183-48E4F98633F6}"/>
+              <c16:uniqueId val="{00000000-FFC6-4231-8D1F-04C75690C930}"/>
             </c:ext>
           </c:extLst>
         </c:ser>
@@ -3379,9 +3416,9 @@
           <c:invertIfNegative val="0"/>
           <c:cat>
             <c:strRef>
-              <c:f>[data.xlsx]Sheet1!$H$2:$N$2</c:f>
+              <c:f>[data.xlsx]Sheet1!$H$2:$O$2</c:f>
               <c:strCache>
-                <c:ptCount val="7"/>
+                <c:ptCount val="8"/>
                 <c:pt idx="0">
                   <c:v>Baseline</c:v>
                 </c:pt>
@@ -3403,15 +3440,18 @@
                 <c:pt idx="6">
                   <c:v>UnevenWays</c:v>
                 </c:pt>
+                <c:pt idx="7">
+                  <c:v>EquiBlissExt</c:v>
+                </c:pt>
               </c:strCache>
             </c:strRef>
           </c:cat>
           <c:val>
             <c:numRef>
-              <c:f>[data.xlsx]Sheet1!$H$14:$N$14</c:f>
+              <c:f>[data.xlsx]Sheet1!$H$15:$O$15</c:f>
               <c:numCache>
                 <c:formatCode>General</c:formatCode>
-                <c:ptCount val="7"/>
+                <c:ptCount val="8"/>
                 <c:pt idx="0">
                   <c:v>1</c:v>
                 </c:pt>
@@ -3433,12 +3473,15 @@
                 <c:pt idx="6">
                   <c:v>0.62150772490355632</c:v>
                 </c:pt>
+                <c:pt idx="7">
+                  <c:v>1.0016227185026361</c:v>
+                </c:pt>
               </c:numCache>
             </c:numRef>
           </c:val>
           <c:extLst>
             <c:ext xmlns:c16="http://schemas.microsoft.com/office/drawing/2014/chart" uri="{C3380CC4-5D6E-409C-BE32-E72D297353CC}">
-              <c16:uniqueId val="{00000000-05CF-42C9-973C-1A8681ED78D7}"/>
+              <c16:uniqueId val="{00000000-8CA5-4154-A614-0E7BD7D14038}"/>
             </c:ext>
           </c:extLst>
         </c:ser>
@@ -3811,9 +3854,9 @@
           <c:invertIfNegative val="0"/>
           <c:cat>
             <c:strRef>
-              <c:f>[data.xlsx]Sheet1!$H$2:$N$2</c:f>
+              <c:f>[data.xlsx]Sheet1!$H$2:$O$2</c:f>
               <c:strCache>
-                <c:ptCount val="7"/>
+                <c:ptCount val="8"/>
                 <c:pt idx="0">
                   <c:v>Baseline</c:v>
                 </c:pt>
@@ -3835,42 +3878,48 @@
                 <c:pt idx="6">
                   <c:v>UnevenWays</c:v>
                 </c:pt>
+                <c:pt idx="7">
+                  <c:v>EquiBlissExt</c:v>
+                </c:pt>
               </c:strCache>
             </c:strRef>
           </c:cat>
           <c:val>
             <c:numRef>
-              <c:f>[data.xlsx]Sheet1!$H$12:$N$12</c:f>
+              <c:f>[data.xlsx]Sheet1!$H$13:$O$13</c:f>
               <c:numCache>
                 <c:formatCode>General</c:formatCode>
-                <c:ptCount val="7"/>
+                <c:ptCount val="8"/>
                 <c:pt idx="0">
                   <c:v>1</c:v>
                 </c:pt>
                 <c:pt idx="1">
-                  <c:v>0.91638561912635397</c:v>
+                  <c:v>3.5048573677236323</c:v>
                 </c:pt>
                 <c:pt idx="2">
-                  <c:v>0.99475873822716232</c:v>
+                  <c:v>1.0087940159708135</c:v>
                 </c:pt>
                 <c:pt idx="3">
-                  <c:v>0.99627069395279733</c:v>
+                  <c:v>1.0052563821348415</c:v>
                 </c:pt>
                 <c:pt idx="4">
-                  <c:v>1.004746393379981</c:v>
+                  <c:v>0.99420022670766905</c:v>
                 </c:pt>
                 <c:pt idx="5">
-                  <c:v>0.90697335140554414</c:v>
+                  <c:v>3.5084706783654402</c:v>
                 </c:pt>
                 <c:pt idx="6">
-                  <c:v>0.90424700063648922</c:v>
+                  <c:v>3.7902669640891924</c:v>
+                </c:pt>
+                <c:pt idx="7">
+                  <c:v>1.0037833983852626</c:v>
                 </c:pt>
               </c:numCache>
             </c:numRef>
           </c:val>
           <c:extLst>
             <c:ext xmlns:c16="http://schemas.microsoft.com/office/drawing/2014/chart" uri="{C3380CC4-5D6E-409C-BE32-E72D297353CC}">
-              <c16:uniqueId val="{00000000-BBA8-4CC7-9E05-A992B07EF73C}"/>
+              <c16:uniqueId val="{00000000-78F1-4BEB-B7D1-125F0AFFCACB}"/>
             </c:ext>
           </c:extLst>
         </c:ser>
@@ -4248,9 +4297,9 @@
           <c:invertIfNegative val="0"/>
           <c:cat>
             <c:strRef>
-              <c:f>[data.xlsx]Sheet1!$H$2:$N$2</c:f>
+              <c:f>[data.xlsx]Sheet1!$H$2:$O$2</c:f>
               <c:strCache>
-                <c:ptCount val="7"/>
+                <c:ptCount val="8"/>
                 <c:pt idx="0">
                   <c:v>Baseline</c:v>
                 </c:pt>
@@ -4272,42 +4321,48 @@
                 <c:pt idx="6">
                   <c:v>UnevenWays</c:v>
                 </c:pt>
+                <c:pt idx="7">
+                  <c:v>EquiBlissExt</c:v>
+                </c:pt>
               </c:strCache>
             </c:strRef>
           </c:cat>
           <c:val>
             <c:numRef>
-              <c:f>[data.xlsx]Sheet1!$H$13:$N$13</c:f>
+              <c:f>[data.xlsx]Sheet1!$H$14:$O$14</c:f>
               <c:numCache>
                 <c:formatCode>General</c:formatCode>
-                <c:ptCount val="7"/>
+                <c:ptCount val="8"/>
                 <c:pt idx="0">
                   <c:v>1</c:v>
                 </c:pt>
                 <c:pt idx="1">
-                  <c:v>2.186241031511357</c:v>
+                  <c:v>0.73318739053715876</c:v>
                 </c:pt>
                 <c:pt idx="2">
-                  <c:v>0.98558072233584337</c:v>
+                  <c:v>1.0070334232413243</c:v>
                 </c:pt>
                 <c:pt idx="3">
-                  <c:v>1.0087463039888298</c:v>
+                  <c:v>0.994273839860637</c:v>
                 </c:pt>
                 <c:pt idx="4">
-                  <c:v>1.0121843548890965</c:v>
+                  <c:v>0.99484786487282595</c:v>
                 </c:pt>
                 <c:pt idx="5">
-                  <c:v>2.1890935033743655</c:v>
+                  <c:v>0.72930517091196079</c:v>
                 </c:pt>
                 <c:pt idx="6">
-                  <c:v>2.3067331189753082</c:v>
+                  <c:v>0.71964550006317274</c:v>
+                </c:pt>
+                <c:pt idx="7">
+                  <c:v>1.0064807179553115</c:v>
                 </c:pt>
               </c:numCache>
             </c:numRef>
           </c:val>
           <c:extLst>
             <c:ext xmlns:c16="http://schemas.microsoft.com/office/drawing/2014/chart" uri="{C3380CC4-5D6E-409C-BE32-E72D297353CC}">
-              <c16:uniqueId val="{00000000-243D-4736-B483-D5F036FDB7A5}"/>
+              <c16:uniqueId val="{00000000-96BF-4051-BFEA-9CAECA195CFE}"/>
             </c:ext>
           </c:extLst>
         </c:ser>
@@ -4692,7 +4747,7 @@
           <c:invertIfNegative val="0"/>
           <c:cat>
             <c:strRef>
-              <c:f>[data.xlsx]Sheet1!$P$2:$S$2</c:f>
+              <c:f>[data.xlsx]Sheet1!$Q$2:$T$2</c:f>
               <c:strCache>
                 <c:ptCount val="4"/>
                 <c:pt idx="0">
@@ -4705,14 +4760,14 @@
                   <c:v>BLISS</c:v>
                 </c:pt>
                 <c:pt idx="3">
-                  <c:v>UnevenWays</c:v>
+                  <c:v>EquiBlissExt</c:v>
                 </c:pt>
               </c:strCache>
             </c:strRef>
           </c:cat>
           <c:val>
             <c:numRef>
-              <c:f>[data.xlsx]Sheet1!$P$12:$S$12</c:f>
+              <c:f>[data.xlsx]Sheet1!$Q$13:$T$13</c:f>
               <c:numCache>
                 <c:formatCode>General</c:formatCode>
                 <c:ptCount val="4"/>
@@ -4720,20 +4775,20 @@
                   <c:v>1</c:v>
                 </c:pt>
                 <c:pt idx="1">
-                  <c:v>0.91638561912635397</c:v>
+                  <c:v>3.5048573677236323</c:v>
                 </c:pt>
                 <c:pt idx="2">
-                  <c:v>0.99475873822716232</c:v>
+                  <c:v>1.0087940159708135</c:v>
                 </c:pt>
                 <c:pt idx="3">
-                  <c:v>0.90424700063648922</c:v>
+                  <c:v>1.0037833983852626</c:v>
                 </c:pt>
               </c:numCache>
             </c:numRef>
           </c:val>
           <c:extLst>
             <c:ext xmlns:c16="http://schemas.microsoft.com/office/drawing/2014/chart" uri="{C3380CC4-5D6E-409C-BE32-E72D297353CC}">
-              <c16:uniqueId val="{00000000-A0B9-4D02-81F5-497B283EEC4E}"/>
+              <c16:uniqueId val="{00000000-A32B-45CA-9A2E-DA7803F52FFE}"/>
             </c:ext>
           </c:extLst>
         </c:ser>
@@ -5109,7 +5164,7 @@
           <c:invertIfNegative val="0"/>
           <c:cat>
             <c:strRef>
-              <c:f>[data.xlsx]Sheet1!$P$2:$S$2</c:f>
+              <c:f>[data.xlsx]Sheet1!$Q$2:$T$2</c:f>
               <c:strCache>
                 <c:ptCount val="4"/>
                 <c:pt idx="0">
@@ -5122,14 +5177,14 @@
                   <c:v>BLISS</c:v>
                 </c:pt>
                 <c:pt idx="3">
-                  <c:v>UnevenWays</c:v>
+                  <c:v>EquiBlissExt</c:v>
                 </c:pt>
               </c:strCache>
             </c:strRef>
           </c:cat>
           <c:val>
             <c:numRef>
-              <c:f>[data.xlsx]Sheet1!$P$13:$S$13</c:f>
+              <c:f>[data.xlsx]Sheet1!$Q$14:$T$14</c:f>
               <c:numCache>
                 <c:formatCode>General</c:formatCode>
                 <c:ptCount val="4"/>
@@ -5137,20 +5192,20 @@
                   <c:v>1</c:v>
                 </c:pt>
                 <c:pt idx="1">
-                  <c:v>2.186241031511357</c:v>
+                  <c:v>0.73318739053715876</c:v>
                 </c:pt>
                 <c:pt idx="2">
-                  <c:v>0.98558072233584337</c:v>
+                  <c:v>1.0070334232413243</c:v>
                 </c:pt>
                 <c:pt idx="3">
-                  <c:v>2.3067331189753082</c:v>
+                  <c:v>1.0064807179553115</c:v>
                 </c:pt>
               </c:numCache>
             </c:numRef>
           </c:val>
           <c:extLst>
             <c:ext xmlns:c16="http://schemas.microsoft.com/office/drawing/2014/chart" uri="{C3380CC4-5D6E-409C-BE32-E72D297353CC}">
-              <c16:uniqueId val="{00000000-4D39-4DF6-AC36-DBA4BE8E4CCB}"/>
+              <c16:uniqueId val="{00000000-73CE-4E74-9026-90F7D15DE4C4}"/>
             </c:ext>
           </c:extLst>
         </c:ser>

</xml_diff>